<commit_message>
tabelas atualizadas com novos dados
</commit_message>
<xml_diff>
--- a/resultados/centro.spt.docx
+++ b/resultados/centro.spt.docx
@@ -121,7 +121,7 @@
               <w:jc w:val="center"/>
             </w:pPr>
             <w:r>
-              <w:t xml:space="preserve">372</w:t>
+              <w:t xml:space="preserve">368</w:t>
             </w:r>
           </w:p>
         </w:tc>
@@ -206,54 +206,6 @@
               <w:rPr>
                 <w:b/>
               </w:rPr>
-              <w:t xml:space="preserve">CIRURGIA VASCULAR</w:t>
-            </w:r>
-          </w:p>
-        </w:tc>
-        <w:tc>
-          <w:p>
-            <w:pPr>
-              <w:pStyle w:val="Compact"/>
-              <w:jc w:val="center"/>
-            </w:pPr>
-            <w:r>
-              <w:t xml:space="preserve">1 ( 0.3)</w:t>
-            </w:r>
-          </w:p>
-        </w:tc>
-        <w:tc>
-          <w:p>
-            <w:pPr>
-              <w:pStyle w:val="Compact"/>
-              <w:jc w:val="center"/>
-            </w:pPr>
-            <w:r>
-              <w:t xml:space="preserve">0 ( 0.0)</w:t>
-            </w:r>
-          </w:p>
-        </w:tc>
-        <w:tc>
-          <w:p>
-            <w:pStyle w:val="Compact"/>
-          </w:p>
-        </w:tc>
-        <w:tc>
-          <w:p>
-            <w:pStyle w:val="Compact"/>
-          </w:p>
-        </w:tc>
-      </w:tr>
-      <w:tr>
-        <w:tc>
-          <w:p>
-            <w:pPr>
-              <w:pStyle w:val="Compact"/>
-              <w:jc w:val="center"/>
-            </w:pPr>
-            <w:r>
-              <w:rPr>
-                <w:b/>
-              </w:rPr>
               <w:t xml:space="preserve">COLUNA</w:t>
             </w:r>
           </w:p>
@@ -361,7 +313,7 @@
               <w:jc w:val="center"/>
             </w:pPr>
             <w:r>
-              <w:t xml:space="preserve">138 (37.1)</w:t>
+              <w:t xml:space="preserve">138 (37.5)</w:t>
             </w:r>
           </w:p>
         </w:tc>
@@ -590,54 +542,6 @@
               <w:rPr>
                 <w:b/>
               </w:rPr>
-              <w:t xml:space="preserve">PESQUISA CLINICA</w:t>
-            </w:r>
-          </w:p>
-        </w:tc>
-        <w:tc>
-          <w:p>
-            <w:pPr>
-              <w:pStyle w:val="Compact"/>
-              <w:jc w:val="center"/>
-            </w:pPr>
-            <w:r>
-              <w:t xml:space="preserve">2 ( 0.5)</w:t>
-            </w:r>
-          </w:p>
-        </w:tc>
-        <w:tc>
-          <w:p>
-            <w:pPr>
-              <w:pStyle w:val="Compact"/>
-              <w:jc w:val="center"/>
-            </w:pPr>
-            <w:r>
-              <w:t xml:space="preserve">0 ( 0.0)</w:t>
-            </w:r>
-          </w:p>
-        </w:tc>
-        <w:tc>
-          <w:p>
-            <w:pStyle w:val="Compact"/>
-          </w:p>
-        </w:tc>
-        <w:tc>
-          <w:p>
-            <w:pStyle w:val="Compact"/>
-          </w:p>
-        </w:tc>
-      </w:tr>
-      <w:tr>
-        <w:tc>
-          <w:p>
-            <w:pPr>
-              <w:pStyle w:val="Compact"/>
-              <w:jc w:val="center"/>
-            </w:pPr>
-            <w:r>
-              <w:rPr>
-                <w:b/>
-              </w:rPr>
               <w:t xml:space="preserve">QUADRIL</w:t>
             </w:r>
           </w:p>
@@ -649,7 +553,7 @@
               <w:jc w:val="center"/>
             </w:pPr>
             <w:r>
-              <w:t xml:space="preserve">76 (20.4)</w:t>
+              <w:t xml:space="preserve">76 (20.7)</w:t>
             </w:r>
           </w:p>
         </w:tc>
@@ -661,54 +565,6 @@
             </w:pPr>
             <w:r>
               <w:t xml:space="preserve">12 (22.2)</w:t>
-            </w:r>
-          </w:p>
-        </w:tc>
-        <w:tc>
-          <w:p>
-            <w:pStyle w:val="Compact"/>
-          </w:p>
-        </w:tc>
-        <w:tc>
-          <w:p>
-            <w:pStyle w:val="Compact"/>
-          </w:p>
-        </w:tc>
-      </w:tr>
-      <w:tr>
-        <w:tc>
-          <w:p>
-            <w:pPr>
-              <w:pStyle w:val="Compact"/>
-              <w:jc w:val="center"/>
-            </w:pPr>
-            <w:r>
-              <w:rPr>
-                <w:b/>
-              </w:rPr>
-              <w:t xml:space="preserve">REUMATOLOGIA</w:t>
-            </w:r>
-          </w:p>
-        </w:tc>
-        <w:tc>
-          <w:p>
-            <w:pPr>
-              <w:pStyle w:val="Compact"/>
-              <w:jc w:val="center"/>
-            </w:pPr>
-            <w:r>
-              <w:t xml:space="preserve">1 ( 0.3)</w:t>
-            </w:r>
-          </w:p>
-        </w:tc>
-        <w:tc>
-          <w:p>
-            <w:pPr>
-              <w:pStyle w:val="Compact"/>
-              <w:jc w:val="center"/>
-            </w:pPr>
-            <w:r>
-              <w:t xml:space="preserve">0 ( 0.0)</w:t>
             </w:r>
           </w:p>
         </w:tc>
@@ -745,7 +601,7 @@
               <w:jc w:val="center"/>
             </w:pPr>
             <w:r>
-              <w:t xml:space="preserve">93 (25.0)</w:t>
+              <w:t xml:space="preserve">93 (25.3)</w:t>
             </w:r>
           </w:p>
         </w:tc>
@@ -928,7 +784,7 @@
     </w:lvl>
   </w:abstractNum>
   <w:abstractNum w:abstractNumId="990">
-    <w:nsid w:val="8cb829f4"/>
+    <w:nsid w:val="7ccc7746"/>
     <w:multiLevelType w:val="multilevel"/>
     <w:lvl w:ilvl="0">
       <w:numFmt w:val="bullet"/>

</xml_diff>

<commit_message>
resultados atualizados com novos dados
</commit_message>
<xml_diff>
--- a/resultados/centro.spt.docx
+++ b/resultados/centro.spt.docx
@@ -121,18 +121,18 @@
               <w:jc w:val="center"/>
             </w:pPr>
             <w:r>
-              <w:t xml:space="preserve">368</w:t>
-            </w:r>
-          </w:p>
-        </w:tc>
-        <w:tc>
-          <w:p>
-            <w:pPr>
-              <w:pStyle w:val="Compact"/>
-              <w:jc w:val="center"/>
-            </w:pPr>
-            <w:r>
-              <w:t xml:space="preserve">54</w:t>
+              <w:t xml:space="preserve">290</w:t>
+            </w:r>
+          </w:p>
+        </w:tc>
+        <w:tc>
+          <w:p>
+            <w:pPr>
+              <w:pStyle w:val="Compact"/>
+              <w:jc w:val="center"/>
+            </w:pPr>
+            <w:r>
+              <w:t xml:space="preserve">50</w:t>
             </w:r>
           </w:p>
         </w:tc>
@@ -179,7 +179,7 @@
               <w:jc w:val="center"/>
             </w:pPr>
             <w:r>
-              <w:t xml:space="preserve">NA</w:t>
+              <w:t xml:space="preserve">0,549</w:t>
             </w:r>
           </w:p>
         </w:tc>
@@ -192,6 +192,54 @@
             <w:r>
               <w:t xml:space="preserve">exact</w:t>
             </w:r>
+          </w:p>
+        </w:tc>
+      </w:tr>
+      <w:tr>
+        <w:tc>
+          <w:p>
+            <w:pPr>
+              <w:pStyle w:val="Compact"/>
+              <w:jc w:val="center"/>
+            </w:pPr>
+            <w:r>
+              <w:rPr>
+                <w:b/>
+              </w:rPr>
+              <w:t xml:space="preserve">CIRURGIA VASCULAR</w:t>
+            </w:r>
+          </w:p>
+        </w:tc>
+        <w:tc>
+          <w:p>
+            <w:pPr>
+              <w:pStyle w:val="Compact"/>
+              <w:jc w:val="center"/>
+            </w:pPr>
+            <w:r>
+              <w:t xml:space="preserve">1 ( 0,3)</w:t>
+            </w:r>
+          </w:p>
+        </w:tc>
+        <w:tc>
+          <w:p>
+            <w:pPr>
+              <w:pStyle w:val="Compact"/>
+              <w:jc w:val="center"/>
+            </w:pPr>
+            <w:r>
+              <w:t xml:space="preserve">0 ( 0,0)</w:t>
+            </w:r>
+          </w:p>
+        </w:tc>
+        <w:tc>
+          <w:p>
+            <w:pStyle w:val="Compact"/>
+          </w:p>
+        </w:tc>
+        <w:tc>
+          <w:p>
+            <w:pStyle w:val="Compact"/>
           </w:p>
         </w:tc>
       </w:tr>
@@ -217,18 +265,18 @@
               <w:jc w:val="center"/>
             </w:pPr>
             <w:r>
-              <w:t xml:space="preserve">20 ( 5.4)</w:t>
-            </w:r>
-          </w:p>
-        </w:tc>
-        <w:tc>
-          <w:p>
-            <w:pPr>
-              <w:pStyle w:val="Compact"/>
-              <w:jc w:val="center"/>
-            </w:pPr>
-            <w:r>
-              <w:t xml:space="preserve">1 ( 1.9)</w:t>
+              <w:t xml:space="preserve">13 ( 4,5)</w:t>
+            </w:r>
+          </w:p>
+        </w:tc>
+        <w:tc>
+          <w:p>
+            <w:pPr>
+              <w:pStyle w:val="Compact"/>
+              <w:jc w:val="center"/>
+            </w:pPr>
+            <w:r>
+              <w:t xml:space="preserve">4 ( 8,0)</w:t>
             </w:r>
           </w:p>
         </w:tc>
@@ -265,18 +313,18 @@
               <w:jc w:val="center"/>
             </w:pPr>
             <w:r>
-              <w:t xml:space="preserve">1 ( 0.3)</w:t>
-            </w:r>
-          </w:p>
-        </w:tc>
-        <w:tc>
-          <w:p>
-            <w:pPr>
-              <w:pStyle w:val="Compact"/>
-              <w:jc w:val="center"/>
-            </w:pPr>
-            <w:r>
-              <w:t xml:space="preserve">1 ( 1.9)</w:t>
+              <w:t xml:space="preserve">1 ( 0,3)</w:t>
+            </w:r>
+          </w:p>
+        </w:tc>
+        <w:tc>
+          <w:p>
+            <w:pPr>
+              <w:pStyle w:val="Compact"/>
+              <w:jc w:val="center"/>
+            </w:pPr>
+            <w:r>
+              <w:t xml:space="preserve">0 ( 0,0)</w:t>
             </w:r>
           </w:p>
         </w:tc>
@@ -313,18 +361,18 @@
               <w:jc w:val="center"/>
             </w:pPr>
             <w:r>
-              <w:t xml:space="preserve">138 (37.5)</w:t>
-            </w:r>
-          </w:p>
-        </w:tc>
-        <w:tc>
-          <w:p>
-            <w:pPr>
-              <w:pStyle w:val="Compact"/>
-              <w:jc w:val="center"/>
-            </w:pPr>
-            <w:r>
-              <w:t xml:space="preserve">16 (29.6)</w:t>
+              <w:t xml:space="preserve">106 (36,6)</w:t>
+            </w:r>
+          </w:p>
+        </w:tc>
+        <w:tc>
+          <w:p>
+            <w:pPr>
+              <w:pStyle w:val="Compact"/>
+              <w:jc w:val="center"/>
+            </w:pPr>
+            <w:r>
+              <w:t xml:space="preserve">21 (42,0)</w:t>
             </w:r>
           </w:p>
         </w:tc>
@@ -361,18 +409,18 @@
               <w:jc w:val="center"/>
             </w:pPr>
             <w:r>
-              <w:t xml:space="preserve">4 ( 1.1)</w:t>
-            </w:r>
-          </w:p>
-        </w:tc>
-        <w:tc>
-          <w:p>
-            <w:pPr>
-              <w:pStyle w:val="Compact"/>
-              <w:jc w:val="center"/>
-            </w:pPr>
-            <w:r>
-              <w:t xml:space="preserve">1 ( 1.9)</w:t>
+              <w:t xml:space="preserve">2 ( 0,7)</w:t>
+            </w:r>
+          </w:p>
+        </w:tc>
+        <w:tc>
+          <w:p>
+            <w:pPr>
+              <w:pStyle w:val="Compact"/>
+              <w:jc w:val="center"/>
+            </w:pPr>
+            <w:r>
+              <w:t xml:space="preserve">2 ( 4,0)</w:t>
             </w:r>
           </w:p>
         </w:tc>
@@ -409,18 +457,18 @@
               <w:jc w:val="center"/>
             </w:pPr>
             <w:r>
-              <w:t xml:space="preserve">1 ( 0.3)</w:t>
-            </w:r>
-          </w:p>
-        </w:tc>
-        <w:tc>
-          <w:p>
-            <w:pPr>
-              <w:pStyle w:val="Compact"/>
-              <w:jc w:val="center"/>
-            </w:pPr>
-            <w:r>
-              <w:t xml:space="preserve">2 ( 3.7)</w:t>
+              <w:t xml:space="preserve">2 ( 0,7)</w:t>
+            </w:r>
+          </w:p>
+        </w:tc>
+        <w:tc>
+          <w:p>
+            <w:pPr>
+              <w:pStyle w:val="Compact"/>
+              <w:jc w:val="center"/>
+            </w:pPr>
+            <w:r>
+              <w:t xml:space="preserve">0 ( 0,0)</w:t>
             </w:r>
           </w:p>
         </w:tc>
@@ -457,18 +505,18 @@
               <w:jc w:val="center"/>
             </w:pPr>
             <w:r>
-              <w:t xml:space="preserve">2 ( 0.5)</w:t>
-            </w:r>
-          </w:p>
-        </w:tc>
-        <w:tc>
-          <w:p>
-            <w:pPr>
-              <w:pStyle w:val="Compact"/>
-              <w:jc w:val="center"/>
-            </w:pPr>
-            <w:r>
-              <w:t xml:space="preserve">1 ( 1.9)</w:t>
+              <w:t xml:space="preserve">3 ( 1,0)</w:t>
+            </w:r>
+          </w:p>
+        </w:tc>
+        <w:tc>
+          <w:p>
+            <w:pPr>
+              <w:pStyle w:val="Compact"/>
+              <w:jc w:val="center"/>
+            </w:pPr>
+            <w:r>
+              <w:t xml:space="preserve">0 ( 0,0)</w:t>
             </w:r>
           </w:p>
         </w:tc>
@@ -505,18 +553,18 @@
               <w:jc w:val="center"/>
             </w:pPr>
             <w:r>
-              <w:t xml:space="preserve">20 ( 5.4)</w:t>
-            </w:r>
-          </w:p>
-        </w:tc>
-        <w:tc>
-          <w:p>
-            <w:pPr>
-              <w:pStyle w:val="Compact"/>
-              <w:jc w:val="center"/>
-            </w:pPr>
-            <w:r>
-              <w:t xml:space="preserve">3 ( 5.6)</w:t>
+              <w:t xml:space="preserve">13 ( 4,5)</w:t>
+            </w:r>
+          </w:p>
+        </w:tc>
+        <w:tc>
+          <w:p>
+            <w:pPr>
+              <w:pStyle w:val="Compact"/>
+              <w:jc w:val="center"/>
+            </w:pPr>
+            <w:r>
+              <w:t xml:space="preserve">2 ( 4,0)</w:t>
             </w:r>
           </w:p>
         </w:tc>
@@ -553,18 +601,18 @@
               <w:jc w:val="center"/>
             </w:pPr>
             <w:r>
-              <w:t xml:space="preserve">76 (20.7)</w:t>
-            </w:r>
-          </w:p>
-        </w:tc>
-        <w:tc>
-          <w:p>
-            <w:pPr>
-              <w:pStyle w:val="Compact"/>
-              <w:jc w:val="center"/>
-            </w:pPr>
-            <w:r>
-              <w:t xml:space="preserve">12 (22.2)</w:t>
+              <w:t xml:space="preserve">63 (21,7)</w:t>
+            </w:r>
+          </w:p>
+        </w:tc>
+        <w:tc>
+          <w:p>
+            <w:pPr>
+              <w:pStyle w:val="Compact"/>
+              <w:jc w:val="center"/>
+            </w:pPr>
+            <w:r>
+              <w:t xml:space="preserve">10 (20,0)</w:t>
             </w:r>
           </w:p>
         </w:tc>
@@ -601,18 +649,18 @@
               <w:jc w:val="center"/>
             </w:pPr>
             <w:r>
-              <w:t xml:space="preserve">93 (25.3)</w:t>
-            </w:r>
-          </w:p>
-        </w:tc>
-        <w:tc>
-          <w:p>
-            <w:pPr>
-              <w:pStyle w:val="Compact"/>
-              <w:jc w:val="center"/>
-            </w:pPr>
-            <w:r>
-              <w:t xml:space="preserve">14 (25.9)</w:t>
+              <w:t xml:space="preserve">74 (25,5)</w:t>
+            </w:r>
+          </w:p>
+        </w:tc>
+        <w:tc>
+          <w:p>
+            <w:pPr>
+              <w:pStyle w:val="Compact"/>
+              <w:jc w:val="center"/>
+            </w:pPr>
+            <w:r>
+              <w:t xml:space="preserve">11 (22,0)</w:t>
             </w:r>
           </w:p>
         </w:tc>
@@ -649,18 +697,18 @@
               <w:jc w:val="center"/>
             </w:pPr>
             <w:r>
-              <w:t xml:space="preserve">13 ( 3.5)</w:t>
-            </w:r>
-          </w:p>
-        </w:tc>
-        <w:tc>
-          <w:p>
-            <w:pPr>
-              <w:pStyle w:val="Compact"/>
-              <w:jc w:val="center"/>
-            </w:pPr>
-            <w:r>
-              <w:t xml:space="preserve">3 ( 5.6)</w:t>
+              <w:t xml:space="preserve">12 ( 4,1)</w:t>
+            </w:r>
+          </w:p>
+        </w:tc>
+        <w:tc>
+          <w:p>
+            <w:pPr>
+              <w:pStyle w:val="Compact"/>
+              <w:jc w:val="center"/>
+            </w:pPr>
+            <w:r>
+              <w:t xml:space="preserve">0 ( 0,0)</w:t>
             </w:r>
           </w:p>
         </w:tc>
@@ -784,7 +832,7 @@
     </w:lvl>
   </w:abstractNum>
   <w:abstractNum w:abstractNumId="990">
-    <w:nsid w:val="37847980"/>
+    <w:nsid w:val="765d0989"/>
     <w:multiLevelType w:val="multilevel"/>
     <w:lvl w:ilvl="0">
       <w:numFmt w:val="bullet"/>

</xml_diff>

<commit_message>
todos os resultados atualizados
</commit_message>
<xml_diff>
--- a/resultados/centro.spt.docx
+++ b/resultados/centro.spt.docx
@@ -81,23 +81,6 @@
             </w:r>
           </w:p>
         </w:tc>
-        <w:tc>
-          <w:tcPr>
-            <w:tcBorders>
-              <w:bottom w:val="single"/>
-            </w:tcBorders>
-            <w:vAlign w:val="bottom"/>
-          </w:tcPr>
-          <w:p>
-            <w:pPr>
-              <w:pStyle w:val="Compact"/>
-              <w:jc w:val="center"/>
-            </w:pPr>
-            <w:r>
-              <w:t xml:space="preserve">test</w:t>
-            </w:r>
-          </w:p>
-        </w:tc>
       </w:tr>
       <w:tr>
         <w:tc>
@@ -141,11 +124,6 @@
             <w:pStyle w:val="Compact"/>
           </w:p>
         </w:tc>
-        <w:tc>
-          <w:p>
-            <w:pStyle w:val="Compact"/>
-          </w:p>
-        </w:tc>
       </w:tr>
       <w:tr>
         <w:tc>
@@ -183,17 +161,6 @@
             </w:r>
           </w:p>
         </w:tc>
-        <w:tc>
-          <w:p>
-            <w:pPr>
-              <w:pStyle w:val="Compact"/>
-              <w:jc w:val="center"/>
-            </w:pPr>
-            <w:r>
-              <w:t xml:space="preserve">exact</w:t>
-            </w:r>
-          </w:p>
-        </w:tc>
       </w:tr>
       <w:tr>
         <w:tc>
@@ -237,11 +204,6 @@
             <w:pStyle w:val="Compact"/>
           </w:p>
         </w:tc>
-        <w:tc>
-          <w:p>
-            <w:pStyle w:val="Compact"/>
-          </w:p>
-        </w:tc>
       </w:tr>
       <w:tr>
         <w:tc>
@@ -285,11 +247,6 @@
             <w:pStyle w:val="Compact"/>
           </w:p>
         </w:tc>
-        <w:tc>
-          <w:p>
-            <w:pStyle w:val="Compact"/>
-          </w:p>
-        </w:tc>
       </w:tr>
       <w:tr>
         <w:tc>
@@ -333,11 +290,6 @@
             <w:pStyle w:val="Compact"/>
           </w:p>
         </w:tc>
-        <w:tc>
-          <w:p>
-            <w:pStyle w:val="Compact"/>
-          </w:p>
-        </w:tc>
       </w:tr>
       <w:tr>
         <w:tc>
@@ -381,11 +333,6 @@
             <w:pStyle w:val="Compact"/>
           </w:p>
         </w:tc>
-        <w:tc>
-          <w:p>
-            <w:pStyle w:val="Compact"/>
-          </w:p>
-        </w:tc>
       </w:tr>
       <w:tr>
         <w:tc>
@@ -429,11 +376,6 @@
             <w:pStyle w:val="Compact"/>
           </w:p>
         </w:tc>
-        <w:tc>
-          <w:p>
-            <w:pStyle w:val="Compact"/>
-          </w:p>
-        </w:tc>
       </w:tr>
       <w:tr>
         <w:tc>
@@ -477,11 +419,6 @@
             <w:pStyle w:val="Compact"/>
           </w:p>
         </w:tc>
-        <w:tc>
-          <w:p>
-            <w:pStyle w:val="Compact"/>
-          </w:p>
-        </w:tc>
       </w:tr>
       <w:tr>
         <w:tc>
@@ -525,11 +462,6 @@
             <w:pStyle w:val="Compact"/>
           </w:p>
         </w:tc>
-        <w:tc>
-          <w:p>
-            <w:pStyle w:val="Compact"/>
-          </w:p>
-        </w:tc>
       </w:tr>
       <w:tr>
         <w:tc>
@@ -573,11 +505,6 @@
             <w:pStyle w:val="Compact"/>
           </w:p>
         </w:tc>
-        <w:tc>
-          <w:p>
-            <w:pStyle w:val="Compact"/>
-          </w:p>
-        </w:tc>
       </w:tr>
       <w:tr>
         <w:tc>
@@ -621,11 +548,6 @@
             <w:pStyle w:val="Compact"/>
           </w:p>
         </w:tc>
-        <w:tc>
-          <w:p>
-            <w:pStyle w:val="Compact"/>
-          </w:p>
-        </w:tc>
       </w:tr>
       <w:tr>
         <w:tc>
@@ -669,11 +591,6 @@
             <w:pStyle w:val="Compact"/>
           </w:p>
         </w:tc>
-        <w:tc>
-          <w:p>
-            <w:pStyle w:val="Compact"/>
-          </w:p>
-        </w:tc>
       </w:tr>
       <w:tr>
         <w:tc>
@@ -710,11 +627,6 @@
             <w:r>
               <w:t xml:space="preserve">0 ( 0.0)</w:t>
             </w:r>
-          </w:p>
-        </w:tc>
-        <w:tc>
-          <w:p>
-            <w:pStyle w:val="Compact"/>
           </w:p>
         </w:tc>
         <w:tc>
@@ -832,7 +744,7 @@
     </w:lvl>
   </w:abstractNum>
   <w:abstractNum w:abstractNumId="990">
-    <w:nsid w:val="901cb6c5"/>
+    <w:nsid w:val="52007a6b"/>
     <w:multiLevelType w:val="multilevel"/>
     <w:lvl w:ilvl="0">
       <w:numFmt w:val="bullet"/>

</xml_diff>

<commit_message>
resultados atualizados. Closes #23.
</commit_message>
<xml_diff>
--- a/resultados/centro.spt.docx
+++ b/resultados/centro.spt.docx
@@ -104,7 +104,7 @@
               <w:jc w:val="center"/>
             </w:pPr>
             <w:r>
-              <w:t xml:space="preserve">313</w:t>
+              <w:t xml:space="preserve">312</w:t>
             </w:r>
           </w:p>
         </w:tc>
@@ -136,7 +136,7 @@
               <w:rPr>
                 <w:b/>
               </w:rPr>
-              <w:t xml:space="preserve">Grupo (%)</w:t>
+              <w:t xml:space="preserve">CAE (%)</w:t>
             </w:r>
           </w:p>
         </w:tc>
@@ -157,51 +157,8 @@
               <w:jc w:val="center"/>
             </w:pPr>
             <w:r>
-              <w:t xml:space="preserve">0.583</w:t>
-            </w:r>
-          </w:p>
-        </w:tc>
-      </w:tr>
-      <w:tr>
-        <w:tc>
-          <w:p>
-            <w:pPr>
-              <w:pStyle w:val="Compact"/>
-              <w:jc w:val="center"/>
-            </w:pPr>
-            <w:r>
-              <w:rPr>
-                <w:b/>
-              </w:rPr>
-              <w:t xml:space="preserve">CIRURGIA VASCULAR</w:t>
-            </w:r>
-          </w:p>
-        </w:tc>
-        <w:tc>
-          <w:p>
-            <w:pPr>
-              <w:pStyle w:val="Compact"/>
-              <w:jc w:val="center"/>
-            </w:pPr>
-            <w:r>
-              <w:t xml:space="preserve">1 ( 0.3)</w:t>
-            </w:r>
-          </w:p>
-        </w:tc>
-        <w:tc>
-          <w:p>
-            <w:pPr>
-              <w:pStyle w:val="Compact"/>
-              <w:jc w:val="center"/>
-            </w:pPr>
-            <w:r>
-              <w:t xml:space="preserve">0 ( 0.0)</w:t>
-            </w:r>
-          </w:p>
-        </w:tc>
-        <w:tc>
-          <w:p>
-            <w:pStyle w:val="Compact"/>
+              <w:t xml:space="preserve">0.532</w:t>
+            </w:r>
           </w:p>
         </w:tc>
       </w:tr>
@@ -313,7 +270,7 @@
               <w:jc w:val="center"/>
             </w:pPr>
             <w:r>
-              <w:t xml:space="preserve">114 (36.4)</w:t>
+              <w:t xml:space="preserve">114 (36.5)</w:t>
             </w:r>
           </w:p>
         </w:tc>
@@ -528,7 +485,7 @@
               <w:jc w:val="center"/>
             </w:pPr>
             <w:r>
-              <w:t xml:space="preserve">71 (22.7)</w:t>
+              <w:t xml:space="preserve">71 (22.8)</w:t>
             </w:r>
           </w:p>
         </w:tc>
@@ -571,7 +528,7 @@
               <w:jc w:val="center"/>
             </w:pPr>
             <w:r>
-              <w:t xml:space="preserve">78 (24.9)</w:t>
+              <w:t xml:space="preserve">78 (25.0)</w:t>
             </w:r>
           </w:p>
         </w:tc>
@@ -744,7 +701,7 @@
     </w:lvl>
   </w:abstractNum>
   <w:abstractNum w:abstractNumId="990">
-    <w:nsid w:val="52007a6b"/>
+    <w:nsid w:val="eed70c02"/>
     <w:multiLevelType w:val="multilevel"/>
     <w:lvl w:ilvl="0">
       <w:numFmt w:val="bullet"/>

</xml_diff>